<commit_message>
added self practic and update report
</commit_message>
<xml_diff>
--- a/ai_11/vladyslav_kovalets/epic2/Звіт epic2.docx
+++ b/ai_11/vladyslav_kovalets/epic2/Звіт epic2.docx
@@ -3975,14 +3975,27 @@
       <w:r>
         <w:t xml:space="preserve">Рисунок </w:t>
       </w:r>
-      <w:fldSimple w:instr=" SEQ Рисунок \* ARABIC ">
-        <w:r>
-          <w:rPr>
-            <w:noProof/>
-          </w:rPr>
-          <w:t>1</w:t>
-        </w:r>
-      </w:fldSimple>
+      <w:r>
+        <w:fldChar w:fldCharType="begin"/>
+      </w:r>
+      <w:r>
+        <w:instrText xml:space="preserve"> SEQ Рисунок \* ARABIC </w:instrText>
+      </w:r>
+      <w:r>
+        <w:fldChar w:fldCharType="separate"/>
+      </w:r>
+      <w:r>
+        <w:rPr>
+          <w:noProof/>
+        </w:rPr>
+        <w:t>1</w:t>
+      </w:r>
+      <w:r>
+        <w:rPr>
+          <w:noProof/>
+        </w:rPr>
+        <w:fldChar w:fldCharType="end"/>
+      </w:r>
       <w:r>
         <w:t xml:space="preserve">Блок-схема до </w:t>
       </w:r>
@@ -4074,14 +4087,27 @@
       <w:r>
         <w:t xml:space="preserve">Рисунок </w:t>
       </w:r>
-      <w:fldSimple w:instr=" SEQ Рисунок \* ARABIC ">
-        <w:r>
-          <w:rPr>
-            <w:noProof/>
-          </w:rPr>
-          <w:t>2</w:t>
-        </w:r>
-      </w:fldSimple>
+      <w:r>
+        <w:fldChar w:fldCharType="begin"/>
+      </w:r>
+      <w:r>
+        <w:instrText xml:space="preserve"> SEQ Рисунок \* ARABIC </w:instrText>
+      </w:r>
+      <w:r>
+        <w:fldChar w:fldCharType="separate"/>
+      </w:r>
+      <w:r>
+        <w:rPr>
+          <w:noProof/>
+        </w:rPr>
+        <w:t>2</w:t>
+      </w:r>
+      <w:r>
+        <w:rPr>
+          <w:noProof/>
+        </w:rPr>
+        <w:fldChar w:fldCharType="end"/>
+      </w:r>
       <w:r>
         <w:t xml:space="preserve">Блок схема до </w:t>
       </w:r>
@@ -4365,14 +4391,27 @@
       <w:r>
         <w:t xml:space="preserve">Рисунок </w:t>
       </w:r>
-      <w:fldSimple w:instr=" SEQ Рисунок \* ARABIC ">
-        <w:r>
-          <w:rPr>
-            <w:noProof/>
-          </w:rPr>
-          <w:t>3</w:t>
-        </w:r>
-      </w:fldSimple>
+      <w:r>
+        <w:fldChar w:fldCharType="begin"/>
+      </w:r>
+      <w:r>
+        <w:instrText xml:space="preserve"> SEQ Рисунок \* ARABIC </w:instrText>
+      </w:r>
+      <w:r>
+        <w:fldChar w:fldCharType="separate"/>
+      </w:r>
+      <w:r>
+        <w:rPr>
+          <w:noProof/>
+        </w:rPr>
+        <w:t>3</w:t>
+      </w:r>
+      <w:r>
+        <w:rPr>
+          <w:noProof/>
+        </w:rPr>
+        <w:fldChar w:fldCharType="end"/>
+      </w:r>
       <w:r>
         <w:t xml:space="preserve"> Блок-схема до </w:t>
       </w:r>
@@ -4620,14 +4659,27 @@
       <w:r>
         <w:t xml:space="preserve">Рисунок </w:t>
       </w:r>
-      <w:fldSimple w:instr=" SEQ Рисунок \* ARABIC ">
-        <w:r>
-          <w:rPr>
-            <w:noProof/>
-          </w:rPr>
-          <w:t>4</w:t>
-        </w:r>
-      </w:fldSimple>
+      <w:r>
+        <w:fldChar w:fldCharType="begin"/>
+      </w:r>
+      <w:r>
+        <w:instrText xml:space="preserve"> SEQ Рисунок \* ARABIC </w:instrText>
+      </w:r>
+      <w:r>
+        <w:fldChar w:fldCharType="separate"/>
+      </w:r>
+      <w:r>
+        <w:rPr>
+          <w:noProof/>
+        </w:rPr>
+        <w:t>4</w:t>
+      </w:r>
+      <w:r>
+        <w:rPr>
+          <w:noProof/>
+        </w:rPr>
+        <w:fldChar w:fldCharType="end"/>
+      </w:r>
       <w:r>
         <w:t xml:space="preserve"> </w:t>
       </w:r>
@@ -5174,14 +5226,27 @@
       <w:r>
         <w:t xml:space="preserve">Рисунок </w:t>
       </w:r>
-      <w:fldSimple w:instr=" SEQ Рисунок \* ARABIC ">
-        <w:r>
-          <w:rPr>
-            <w:noProof/>
-          </w:rPr>
-          <w:t>5</w:t>
-        </w:r>
-      </w:fldSimple>
+      <w:r>
+        <w:fldChar w:fldCharType="begin"/>
+      </w:r>
+      <w:r>
+        <w:instrText xml:space="preserve"> SEQ Рисунок \* ARABIC </w:instrText>
+      </w:r>
+      <w:r>
+        <w:fldChar w:fldCharType="separate"/>
+      </w:r>
+      <w:r>
+        <w:rPr>
+          <w:noProof/>
+        </w:rPr>
+        <w:t>5</w:t>
+      </w:r>
+      <w:r>
+        <w:rPr>
+          <w:noProof/>
+        </w:rPr>
+        <w:fldChar w:fldCharType="end"/>
+      </w:r>
       <w:r>
         <w:t xml:space="preserve"> </w:t>
       </w:r>
@@ -18464,75 +18529,7 @@
     </w:p>
     <w:p>
       <w:pPr>
-        <w:rPr>
-          <w:rFonts w:ascii="Times New Roman" w:eastAsia="Times New Roman" w:hAnsi="Times New Roman" w:cs="Times New Roman"/>
-          <w:sz w:val="24"/>
-          <w:szCs w:val="24"/>
-        </w:rPr>
-      </w:pPr>
-      <w:r>
-        <w:rPr>
-          <w:rFonts w:ascii="Times New Roman" w:eastAsia="Times New Roman" w:hAnsi="Times New Roman" w:cs="Times New Roman"/>
-          <w:sz w:val="24"/>
-          <w:szCs w:val="24"/>
-        </w:rPr>
-        <w:t>Час затрачений на виконання завдання</w:t>
-      </w:r>
-    </w:p>
-    <w:p>
-      <w:pPr>
-        <w:rPr>
-          <w:rFonts w:ascii="Times New Roman" w:eastAsia="Times New Roman" w:hAnsi="Times New Roman" w:cs="Times New Roman"/>
-          <w:sz w:val="24"/>
-          <w:szCs w:val="24"/>
-        </w:rPr>
-      </w:pPr>
-      <w:r>
-        <w:rPr>
-          <w:rFonts w:ascii="Times New Roman" w:eastAsia="Times New Roman" w:hAnsi="Times New Roman" w:cs="Times New Roman"/>
-          <w:sz w:val="24"/>
-          <w:szCs w:val="24"/>
-        </w:rPr>
-        <w:t>2</w:t>
-      </w:r>
-      <w:r>
-        <w:rPr>
-          <w:rFonts w:ascii="Times New Roman" w:eastAsia="Times New Roman" w:hAnsi="Times New Roman" w:cs="Times New Roman"/>
-          <w:sz w:val="24"/>
-          <w:szCs w:val="24"/>
-        </w:rPr>
-        <w:t>0 хвилин</w:t>
-      </w:r>
-    </w:p>
-    <w:p>
-      <w:pPr>
-        <w:rPr>
-          <w:rFonts w:ascii="Times New Roman" w:eastAsia="Times New Roman" w:hAnsi="Times New Roman" w:cs="Times New Roman"/>
-          <w:sz w:val="24"/>
-          <w:szCs w:val="24"/>
-          <w:lang w:val="en-US"/>
-        </w:rPr>
-      </w:pPr>
-      <w:r>
-        <w:rPr>
-          <w:rFonts w:ascii="Times New Roman" w:eastAsia="Times New Roman" w:hAnsi="Times New Roman" w:cs="Times New Roman"/>
-          <w:sz w:val="24"/>
-          <w:szCs w:val="24"/>
-        </w:rPr>
-        <w:t xml:space="preserve">Завдання № практична </w:t>
-      </w:r>
-      <w:r>
-        <w:rPr>
-          <w:rFonts w:ascii="Times New Roman" w:eastAsia="Times New Roman" w:hAnsi="Times New Roman" w:cs="Times New Roman"/>
-          <w:sz w:val="24"/>
-          <w:szCs w:val="24"/>
-          <w:lang w:val="en-US"/>
-        </w:rPr>
-        <w:t>2</w:t>
-      </w:r>
-    </w:p>
-    <w:p>
-      <w:pPr>
+        <w:keepNext/>
         <w:pBdr>
           <w:top w:val="nil"/>
           <w:left w:val="nil"/>
@@ -18560,32 +18557,194 @@
           <w:tab w:val="left" w:pos="14656"/>
         </w:tabs>
         <w:spacing w:after="0" w:line="240" w:lineRule="auto"/>
+      </w:pPr>
+      <w:r>
         <w:rPr>
           <w:rFonts w:ascii="Times New Roman" w:eastAsia="Times New Roman" w:hAnsi="Times New Roman" w:cs="Times New Roman"/>
           <w:color w:val="FFFFFF" w:themeColor="background1"/>
           <w:sz w:val="20"/>
           <w:szCs w:val="20"/>
-        </w:rPr>
-      </w:pPr>
-      <w:r>
+          <w:lang w:val="en-US"/>
+        </w:rPr>
+        <w:drawing>
+          <wp:inline distT="0" distB="0" distL="0" distR="0" wp14:anchorId="646224C0" wp14:editId="2620F0B4">
+            <wp:extent cx="6300470" cy="168275"/>
+            <wp:effectExtent l="0" t="0" r="5080" b="3175"/>
+            <wp:docPr id="2" name="Рисунок 2"/>
+            <wp:cNvGraphicFramePr>
+              <a:graphicFrameLocks xmlns:a="http://schemas.openxmlformats.org/drawingml/2006/main" noChangeAspect="1"/>
+            </wp:cNvGraphicFramePr>
+            <a:graphic xmlns:a="http://schemas.openxmlformats.org/drawingml/2006/main">
+              <a:graphicData uri="http://schemas.openxmlformats.org/drawingml/2006/picture">
+                <pic:pic xmlns:pic="http://schemas.openxmlformats.org/drawingml/2006/picture">
+                  <pic:nvPicPr>
+                    <pic:cNvPr id="1" name=""/>
+                    <pic:cNvPicPr/>
+                  </pic:nvPicPr>
+                  <pic:blipFill>
+                    <a:blip r:embed="rId14"/>
+                    <a:stretch>
+                      <a:fillRect/>
+                    </a:stretch>
+                  </pic:blipFill>
+                  <pic:spPr>
+                    <a:xfrm>
+                      <a:off x="0" y="0"/>
+                      <a:ext cx="6300470" cy="168275"/>
+                    </a:xfrm>
+                    <a:prstGeom prst="rect">
+                      <a:avLst/>
+                    </a:prstGeom>
+                  </pic:spPr>
+                </pic:pic>
+              </a:graphicData>
+            </a:graphic>
+          </wp:inline>
+        </w:drawing>
+      </w:r>
+    </w:p>
+    <w:p>
+      <w:pPr>
+        <w:pStyle w:val="af1"/>
         <w:rPr>
           <w:rFonts w:ascii="Times New Roman" w:eastAsia="Times New Roman" w:hAnsi="Times New Roman" w:cs="Times New Roman"/>
           <w:color w:val="FFFFFF" w:themeColor="background1"/>
           <w:sz w:val="20"/>
           <w:szCs w:val="20"/>
-        </w:rPr>
-        <w:t xml:space="preserve">Програма </w:t>
-      </w:r>
-      <w:proofErr w:type="spellStart"/>
-      <w:r>
+          <w:lang w:val="en-US"/>
+        </w:rPr>
+      </w:pPr>
+      <w:proofErr w:type="spellStart"/>
+      <w:r>
+        <w:t>Figure</w:t>
+      </w:r>
+      <w:proofErr w:type="spellEnd"/>
+      <w:r>
+        <w:t xml:space="preserve"> </w:t>
+      </w:r>
+      <w:fldSimple w:instr=" SEQ Figure \* ARABIC ">
+        <w:r>
+          <w:rPr>
+            <w:noProof/>
+          </w:rPr>
+          <w:t>1</w:t>
+        </w:r>
+      </w:fldSimple>
+      <w:r>
+        <w:t xml:space="preserve"> Скріншот про успішне виконання </w:t>
+      </w:r>
+      <w:r>
+        <w:rPr>
+          <w:noProof/>
+        </w:rPr>
+        <w:t xml:space="preserve"> та зарахування</w:t>
+      </w:r>
+    </w:p>
+    <w:p>
+      <w:pPr>
+        <w:rPr>
+          <w:rFonts w:ascii="Times New Roman" w:eastAsia="Times New Roman" w:hAnsi="Times New Roman" w:cs="Times New Roman"/>
+          <w:sz w:val="24"/>
+          <w:szCs w:val="24"/>
+        </w:rPr>
+      </w:pPr>
+      <w:r>
+        <w:rPr>
+          <w:rFonts w:ascii="Times New Roman" w:eastAsia="Times New Roman" w:hAnsi="Times New Roman" w:cs="Times New Roman"/>
+          <w:sz w:val="24"/>
+          <w:szCs w:val="24"/>
+        </w:rPr>
+        <w:t>Час затрачений на виконання завдання</w:t>
+      </w:r>
+    </w:p>
+    <w:p>
+      <w:pPr>
+        <w:rPr>
+          <w:rFonts w:ascii="Times New Roman" w:eastAsia="Times New Roman" w:hAnsi="Times New Roman" w:cs="Times New Roman"/>
+          <w:sz w:val="24"/>
+          <w:szCs w:val="24"/>
+        </w:rPr>
+      </w:pPr>
+      <w:r>
+        <w:rPr>
+          <w:rFonts w:ascii="Times New Roman" w:eastAsia="Times New Roman" w:hAnsi="Times New Roman" w:cs="Times New Roman"/>
+          <w:sz w:val="24"/>
+          <w:szCs w:val="24"/>
+        </w:rPr>
+        <w:t>2</w:t>
+      </w:r>
+      <w:r>
+        <w:rPr>
+          <w:rFonts w:ascii="Times New Roman" w:eastAsia="Times New Roman" w:hAnsi="Times New Roman" w:cs="Times New Roman"/>
+          <w:sz w:val="24"/>
+          <w:szCs w:val="24"/>
+        </w:rPr>
+        <w:t>0 хвилин</w:t>
+      </w:r>
+    </w:p>
+    <w:p>
+      <w:pPr>
+        <w:rPr>
+          <w:rFonts w:ascii="Times New Roman" w:eastAsia="Times New Roman" w:hAnsi="Times New Roman" w:cs="Times New Roman"/>
+          <w:sz w:val="24"/>
+          <w:szCs w:val="24"/>
+          <w:lang w:val="en-US"/>
+        </w:rPr>
+      </w:pPr>
+      <w:r>
+        <w:rPr>
+          <w:rFonts w:ascii="Times New Roman" w:eastAsia="Times New Roman" w:hAnsi="Times New Roman" w:cs="Times New Roman"/>
+          <w:sz w:val="24"/>
+          <w:szCs w:val="24"/>
+        </w:rPr>
+        <w:t xml:space="preserve">Завдання № практична </w:t>
+      </w:r>
+      <w:r>
+        <w:rPr>
+          <w:rFonts w:ascii="Times New Roman" w:eastAsia="Times New Roman" w:hAnsi="Times New Roman" w:cs="Times New Roman"/>
+          <w:sz w:val="24"/>
+          <w:szCs w:val="24"/>
+          <w:lang w:val="en-US"/>
+        </w:rPr>
+        <w:t>2</w:t>
+      </w:r>
+    </w:p>
+    <w:p>
+      <w:pPr>
+        <w:pBdr>
+          <w:top w:val="nil"/>
+          <w:left w:val="nil"/>
+          <w:bottom w:val="nil"/>
+          <w:right w:val="nil"/>
+          <w:between w:val="nil"/>
+        </w:pBdr>
+        <w:shd w:val="clear" w:color="auto" w:fill="2B2B2B"/>
+        <w:tabs>
+          <w:tab w:val="left" w:pos="916"/>
+          <w:tab w:val="left" w:pos="1832"/>
+          <w:tab w:val="left" w:pos="2748"/>
+          <w:tab w:val="left" w:pos="3664"/>
+          <w:tab w:val="left" w:pos="4580"/>
+          <w:tab w:val="left" w:pos="5496"/>
+          <w:tab w:val="left" w:pos="6412"/>
+          <w:tab w:val="left" w:pos="7328"/>
+          <w:tab w:val="left" w:pos="8244"/>
+          <w:tab w:val="left" w:pos="9160"/>
+          <w:tab w:val="left" w:pos="10076"/>
+          <w:tab w:val="left" w:pos="10992"/>
+          <w:tab w:val="left" w:pos="11908"/>
+          <w:tab w:val="left" w:pos="12824"/>
+          <w:tab w:val="left" w:pos="13740"/>
+          <w:tab w:val="left" w:pos="14656"/>
+        </w:tabs>
+        <w:spacing w:after="0" w:line="240" w:lineRule="auto"/>
         <w:rPr>
           <w:rFonts w:ascii="Times New Roman" w:eastAsia="Times New Roman" w:hAnsi="Times New Roman" w:cs="Times New Roman"/>
           <w:color w:val="FFFFFF" w:themeColor="background1"/>
           <w:sz w:val="20"/>
           <w:szCs w:val="20"/>
         </w:rPr>
-        <w:t>пр</w:t>
-      </w:r>
+      </w:pPr>
       <w:r>
         <w:rPr>
           <w:rFonts w:ascii="Times New Roman" w:eastAsia="Times New Roman" w:hAnsi="Times New Roman" w:cs="Times New Roman"/>
@@ -18593,9 +18752,9 @@
           <w:sz w:val="20"/>
           <w:szCs w:val="20"/>
         </w:rPr>
-        <w:t>ограма</w:t>
-      </w:r>
-      <w:proofErr w:type="spellEnd"/>
+        <w:t xml:space="preserve">Програма </w:t>
+      </w:r>
+      <w:proofErr w:type="spellStart"/>
       <w:r>
         <w:rPr>
           <w:rFonts w:ascii="Times New Roman" w:eastAsia="Times New Roman" w:hAnsi="Times New Roman" w:cs="Times New Roman"/>
@@ -18603,7 +18762,7 @@
           <w:sz w:val="20"/>
           <w:szCs w:val="20"/>
         </w:rPr>
-        <w:t xml:space="preserve"> призначена для визначення, </w:t>
+        <w:t>пр</w:t>
       </w:r>
       <w:r>
         <w:rPr>
@@ -18612,8 +18771,9 @@
           <w:sz w:val="20"/>
           <w:szCs w:val="20"/>
         </w:rPr>
-        <w:t>що</w:t>
-      </w:r>
+        <w:t>ограма</w:t>
+      </w:r>
+      <w:proofErr w:type="spellEnd"/>
       <w:r>
         <w:rPr>
           <w:rFonts w:ascii="Times New Roman" w:eastAsia="Times New Roman" w:hAnsi="Times New Roman" w:cs="Times New Roman"/>
@@ -18621,9 +18781,8 @@
           <w:sz w:val="20"/>
           <w:szCs w:val="20"/>
         </w:rPr>
-        <w:t xml:space="preserve"> одягнути. Вона спрацьовує наступним чином: Користувач вводить погоду, наприклад, "</w:t>
-      </w:r>
-      <w:proofErr w:type="spellStart"/>
+        <w:t xml:space="preserve"> призначена для визначення, </w:t>
+      </w:r>
       <w:r>
         <w:rPr>
           <w:rFonts w:ascii="Times New Roman" w:eastAsia="Times New Roman" w:hAnsi="Times New Roman" w:cs="Times New Roman"/>
@@ -18631,9 +18790,8 @@
           <w:sz w:val="20"/>
           <w:szCs w:val="20"/>
         </w:rPr>
-        <w:t>sunny</w:t>
-      </w:r>
-      <w:proofErr w:type="spellEnd"/>
+        <w:t>що</w:t>
+      </w:r>
       <w:r>
         <w:rPr>
           <w:rFonts w:ascii="Times New Roman" w:eastAsia="Times New Roman" w:hAnsi="Times New Roman" w:cs="Times New Roman"/>
@@ -18641,7 +18799,7 @@
           <w:sz w:val="20"/>
           <w:szCs w:val="20"/>
         </w:rPr>
-        <w:t>," "</w:t>
+        <w:t xml:space="preserve"> одягнути. Вона спрацьовує наступним чином: Користувач вводить погоду, наприклад, "</w:t>
       </w:r>
       <w:proofErr w:type="spellStart"/>
       <w:r>
@@ -18651,7 +18809,7 @@
           <w:sz w:val="20"/>
           <w:szCs w:val="20"/>
         </w:rPr>
-        <w:t>snowy</w:t>
+        <w:t>sunny</w:t>
       </w:r>
       <w:proofErr w:type="spellEnd"/>
       <w:r>
@@ -18671,7 +18829,7 @@
           <w:sz w:val="20"/>
           <w:szCs w:val="20"/>
         </w:rPr>
-        <w:t>windy</w:t>
+        <w:t>snowy</w:t>
       </w:r>
       <w:proofErr w:type="spellEnd"/>
       <w:r>
@@ -18681,7 +18839,7 @@
           <w:sz w:val="20"/>
           <w:szCs w:val="20"/>
         </w:rPr>
-        <w:t xml:space="preserve">," і </w:t>
+        <w:t>," "</w:t>
       </w:r>
       <w:proofErr w:type="spellStart"/>
       <w:r>
@@ -18691,7 +18849,7 @@
           <w:sz w:val="20"/>
           <w:szCs w:val="20"/>
         </w:rPr>
-        <w:t>т.д</w:t>
+        <w:t>windy</w:t>
       </w:r>
       <w:proofErr w:type="spellEnd"/>
       <w:r>
@@ -18701,8 +18859,9 @@
           <w:sz w:val="20"/>
           <w:szCs w:val="20"/>
         </w:rPr>
-        <w:t xml:space="preserve">. Програма перевіряє введену погоду і робить висновок щодо того, який одяг підходить до цієї погоди. </w:t>
-      </w:r>
+        <w:t xml:space="preserve">," і </w:t>
+      </w:r>
+      <w:proofErr w:type="spellStart"/>
       <w:r>
         <w:rPr>
           <w:rFonts w:ascii="Times New Roman" w:eastAsia="Times New Roman" w:hAnsi="Times New Roman" w:cs="Times New Roman"/>
@@ -18710,8 +18869,9 @@
           <w:sz w:val="20"/>
           <w:szCs w:val="20"/>
         </w:rPr>
-        <w:t>Вона</w:t>
-      </w:r>
+        <w:t>т.д</w:t>
+      </w:r>
+      <w:proofErr w:type="spellEnd"/>
       <w:r>
         <w:rPr>
           <w:rFonts w:ascii="Times New Roman" w:eastAsia="Times New Roman" w:hAnsi="Times New Roman" w:cs="Times New Roman"/>
@@ -18719,7 +18879,7 @@
           <w:sz w:val="20"/>
           <w:szCs w:val="20"/>
         </w:rPr>
-        <w:t xml:space="preserve"> використовує рядок для введення погоди, і ви вже маєте підготовлені рядки, що відповідають різним погодним умовам. </w:t>
+        <w:t xml:space="preserve">. Програма перевіряє введену погоду і робить висновок щодо того, який одяг підходить до цієї погоди. </w:t>
       </w:r>
       <w:r>
         <w:rPr>
@@ -18728,7 +18888,7 @@
           <w:sz w:val="20"/>
           <w:szCs w:val="20"/>
         </w:rPr>
-        <w:t>В</w:t>
+        <w:t>Вона</w:t>
       </w:r>
       <w:r>
         <w:rPr>
@@ -18737,7 +18897,7 @@
           <w:sz w:val="20"/>
           <w:szCs w:val="20"/>
         </w:rPr>
-        <w:t>икористовує</w:t>
+        <w:t xml:space="preserve"> використовує рядок для введення погоди, і ви вже маєте підготовлені рядки, що відповідають різним погодним умовам. </w:t>
       </w:r>
       <w:r>
         <w:rPr>
@@ -18746,7 +18906,7 @@
           <w:sz w:val="20"/>
           <w:szCs w:val="20"/>
         </w:rPr>
-        <w:t>ться</w:t>
+        <w:t>В</w:t>
       </w:r>
       <w:r>
         <w:rPr>
@@ -18755,9 +18915,8 @@
           <w:sz w:val="20"/>
           <w:szCs w:val="20"/>
         </w:rPr>
-        <w:t xml:space="preserve"> </w:t>
-      </w:r>
-      <w:proofErr w:type="spellStart"/>
+        <w:t>икористовує</w:t>
+      </w:r>
       <w:r>
         <w:rPr>
           <w:rFonts w:ascii="Times New Roman" w:eastAsia="Times New Roman" w:hAnsi="Times New Roman" w:cs="Times New Roman"/>
@@ -18765,9 +18924,8 @@
           <w:sz w:val="20"/>
           <w:szCs w:val="20"/>
         </w:rPr>
-        <w:t>if-else</w:t>
-      </w:r>
-      <w:proofErr w:type="spellEnd"/>
+        <w:t>ться</w:t>
+      </w:r>
       <w:r>
         <w:rPr>
           <w:rFonts w:ascii="Times New Roman" w:eastAsia="Times New Roman" w:hAnsi="Times New Roman" w:cs="Times New Roman"/>
@@ -18775,8 +18933,9 @@
           <w:sz w:val="20"/>
           <w:szCs w:val="20"/>
         </w:rPr>
-        <w:t xml:space="preserve"> конструкції для визначення типу одягу на основі введеної погоди. Крім того, використовуєт</w:t>
-      </w:r>
+        <w:t xml:space="preserve"> </w:t>
+      </w:r>
+      <w:proofErr w:type="spellStart"/>
       <w:r>
         <w:rPr>
           <w:rFonts w:ascii="Times New Roman" w:eastAsia="Times New Roman" w:hAnsi="Times New Roman" w:cs="Times New Roman"/>
@@ -18784,8 +18943,9 @@
           <w:sz w:val="20"/>
           <w:szCs w:val="20"/>
         </w:rPr>
-        <w:t>ься</w:t>
-      </w:r>
+        <w:t>if-else</w:t>
+      </w:r>
+      <w:proofErr w:type="spellEnd"/>
       <w:r>
         <w:rPr>
           <w:rFonts w:ascii="Times New Roman" w:eastAsia="Times New Roman" w:hAnsi="Times New Roman" w:cs="Times New Roman"/>
@@ -18793,9 +18953,8 @@
           <w:sz w:val="20"/>
           <w:szCs w:val="20"/>
         </w:rPr>
-        <w:t xml:space="preserve"> </w:t>
-      </w:r>
-      <w:proofErr w:type="spellStart"/>
+        <w:t xml:space="preserve"> конструкції для визначення типу одягу на основі введеної погоди. Крім того, використовуєт</w:t>
+      </w:r>
       <w:r>
         <w:rPr>
           <w:rFonts w:ascii="Times New Roman" w:eastAsia="Times New Roman" w:hAnsi="Times New Roman" w:cs="Times New Roman"/>
@@ -18803,9 +18962,8 @@
           <w:sz w:val="20"/>
           <w:szCs w:val="20"/>
         </w:rPr>
-        <w:t>switch</w:t>
-      </w:r>
-      <w:proofErr w:type="spellEnd"/>
+        <w:t>ься</w:t>
+      </w:r>
       <w:r>
         <w:rPr>
           <w:rFonts w:ascii="Times New Roman" w:eastAsia="Times New Roman" w:hAnsi="Times New Roman" w:cs="Times New Roman"/>
@@ -18813,7 +18971,7 @@
           <w:sz w:val="20"/>
           <w:szCs w:val="20"/>
         </w:rPr>
-        <w:t xml:space="preserve"> для вибору взуття (</w:t>
+        <w:t xml:space="preserve"> </w:t>
       </w:r>
       <w:proofErr w:type="spellStart"/>
       <w:r>
@@ -18823,8 +18981,9 @@
           <w:sz w:val="20"/>
           <w:szCs w:val="20"/>
         </w:rPr>
-        <w:t>б</w:t>
-      </w:r>
+        <w:t>switch</w:t>
+      </w:r>
+      <w:proofErr w:type="spellEnd"/>
       <w:r>
         <w:rPr>
           <w:rFonts w:ascii="Times New Roman" w:eastAsia="Times New Roman" w:hAnsi="Times New Roman" w:cs="Times New Roman"/>
@@ -18832,8 +18991,9 @@
           <w:sz w:val="20"/>
           <w:szCs w:val="20"/>
         </w:rPr>
-        <w:t>о</w:t>
-      </w:r>
+        <w:t xml:space="preserve"> для вибору взуття (</w:t>
+      </w:r>
+      <w:proofErr w:type="spellStart"/>
       <w:r>
         <w:rPr>
           <w:rFonts w:ascii="Times New Roman" w:eastAsia="Times New Roman" w:hAnsi="Times New Roman" w:cs="Times New Roman"/>
@@ -18841,7 +19001,7 @@
           <w:sz w:val="20"/>
           <w:szCs w:val="20"/>
         </w:rPr>
-        <w:t>ті</w:t>
+        <w:t>б</w:t>
       </w:r>
       <w:r>
         <w:rPr>
@@ -18850,7 +19010,7 @@
           <w:sz w:val="20"/>
           <w:szCs w:val="20"/>
         </w:rPr>
-        <w:t>н</w:t>
+        <w:t>о</w:t>
       </w:r>
       <w:r>
         <w:rPr>
@@ -18859,9 +19019,8 @@
           <w:sz w:val="20"/>
           <w:szCs w:val="20"/>
         </w:rPr>
-        <w:t>ки</w:t>
-      </w:r>
-      <w:proofErr w:type="spellEnd"/>
+        <w:t>ті</w:t>
+      </w:r>
       <w:r>
         <w:rPr>
           <w:rFonts w:ascii="Times New Roman" w:eastAsia="Times New Roman" w:hAnsi="Times New Roman" w:cs="Times New Roman"/>
@@ -18869,6 +19028,25 @@
           <w:sz w:val="20"/>
           <w:szCs w:val="20"/>
         </w:rPr>
+        <w:t>н</w:t>
+      </w:r>
+      <w:r>
+        <w:rPr>
+          <w:rFonts w:ascii="Times New Roman" w:eastAsia="Times New Roman" w:hAnsi="Times New Roman" w:cs="Times New Roman"/>
+          <w:color w:val="FFFFFF" w:themeColor="background1"/>
+          <w:sz w:val="20"/>
+          <w:szCs w:val="20"/>
+        </w:rPr>
+        <w:t>ки</w:t>
+      </w:r>
+      <w:proofErr w:type="spellEnd"/>
+      <w:r>
+        <w:rPr>
+          <w:rFonts w:ascii="Times New Roman" w:eastAsia="Times New Roman" w:hAnsi="Times New Roman" w:cs="Times New Roman"/>
+          <w:color w:val="FFFFFF" w:themeColor="background1"/>
+          <w:sz w:val="20"/>
+          <w:szCs w:val="20"/>
+        </w:rPr>
         <w:t>, кросівки тощо) в залежності від погоди та типу взуття.</w:t>
       </w:r>
     </w:p>
@@ -19053,8 +19231,8 @@
       </w:pPr>
     </w:p>
     <w:sectPr>
-      <w:footerReference w:type="default" r:id="rId14"/>
-      <w:footerReference w:type="first" r:id="rId15"/>
+      <w:footerReference w:type="default" r:id="rId15"/>
+      <w:footerReference w:type="first" r:id="rId16"/>
       <w:pgSz w:w="11906" w:h="16838"/>
       <w:pgMar w:top="1134" w:right="850" w:bottom="1134" w:left="1134" w:header="708" w:footer="708" w:gutter="0"/>
       <w:pgNumType w:start="1"/>

</xml_diff>